<commit_message>
Running M sigma tests
</commit_message>
<xml_diff>
--- a/writeups/abstract/abstract.docx
+++ b/writeups/abstract/abstract.docx
@@ -7,12 +7,16 @@
         <w:rPr>
           <w:rFonts w:ascii="Verdana" w:hAnsi="Verdana"/>
           <w:b/>
+          <w:sz w:val="16"/>
+          <w:szCs w:val="16"/>
         </w:rPr>
       </w:pPr>
       <w:r>
         <w:rPr>
           <w:rFonts w:ascii="Verdana" w:hAnsi="Verdana"/>
           <w:b/>
+          <w:sz w:val="16"/>
+          <w:szCs w:val="16"/>
         </w:rPr>
         <w:t xml:space="preserve">Semi-Supervised Learning </w:t>
       </w:r>
@@ -20,6 +24,8 @@
         <w:rPr>
           <w:rFonts w:ascii="Verdana" w:hAnsi="Verdana"/>
           <w:b/>
+          <w:sz w:val="16"/>
+          <w:szCs w:val="16"/>
         </w:rPr>
         <w:t>Using</w:t>
       </w:r>
@@ -27,6 +33,8 @@
         <w:rPr>
           <w:rFonts w:ascii="Verdana" w:hAnsi="Verdana"/>
           <w:b/>
+          <w:sz w:val="16"/>
+          <w:szCs w:val="16"/>
         </w:rPr>
         <w:t xml:space="preserve"> Bayesian Hierarchical Methods</w:t>
       </w:r>
@@ -35,11 +43,15 @@
       <w:pPr>
         <w:rPr>
           <w:rFonts w:ascii="Verdana" w:hAnsi="Verdana"/>
+          <w:sz w:val="16"/>
+          <w:szCs w:val="16"/>
         </w:rPr>
       </w:pPr>
       <w:r>
         <w:rPr>
           <w:rFonts w:ascii="Verdana" w:hAnsi="Verdana"/>
+          <w:sz w:val="16"/>
+          <w:szCs w:val="16"/>
         </w:rPr>
         <w:t>Victor Chen</w:t>
       </w:r>
@@ -49,12 +61,16 @@
         <w:rPr>
           <w:rFonts w:ascii="Verdana" w:hAnsi="Verdana"/>
           <w:i/>
+          <w:sz w:val="16"/>
+          <w:szCs w:val="16"/>
         </w:rPr>
       </w:pPr>
       <w:r>
         <w:rPr>
           <w:rFonts w:ascii="Verdana" w:hAnsi="Verdana"/>
           <w:i/>
+          <w:sz w:val="16"/>
+          <w:szCs w:val="16"/>
         </w:rPr>
         <w:t>Mentors: Andrew M. Stuart and Matthew M. Dunlop</w:t>
       </w:r>
@@ -63,6 +79,8 @@
       <w:pPr>
         <w:rPr>
           <w:rFonts w:ascii="Verdana" w:hAnsi="Verdana"/>
+          <w:sz w:val="16"/>
+          <w:szCs w:val="16"/>
         </w:rPr>
       </w:pPr>
     </w:p>
@@ -70,48 +88,262 @@
       <w:pPr>
         <w:rPr>
           <w:rFonts w:ascii="Verdana" w:hAnsi="Verdana"/>
+          <w:sz w:val="16"/>
+          <w:szCs w:val="16"/>
         </w:rPr>
       </w:pPr>
       <w:r>
         <w:rPr>
           <w:rFonts w:ascii="Verdana" w:hAnsi="Verdana"/>
+          <w:sz w:val="16"/>
+          <w:szCs w:val="16"/>
         </w:rPr>
         <w:t xml:space="preserve">In semi-supervised machine learning, the task of clustering is to divide the data into groups using a labeled subset. Our Bayesian approach to graph-based clustering views the classifying function as a random variable with a distribution </w:t>
       </w:r>
       <w:r>
         <w:rPr>
           <w:rFonts w:ascii="Verdana" w:hAnsi="Verdana"/>
+          <w:sz w:val="16"/>
+          <w:szCs w:val="16"/>
         </w:rPr>
         <w:t>that combines</w:t>
       </w:r>
       <w:r>
         <w:rPr>
           <w:rFonts w:ascii="Verdana" w:hAnsi="Verdana"/>
+          <w:sz w:val="16"/>
+          <w:szCs w:val="16"/>
         </w:rPr>
         <w:t xml:space="preserve"> the label model with prior beliefs about the classification. In Bayesian</w:t>
       </w:r>
       <w:r>
         <w:rPr>
           <w:rFonts w:ascii="Verdana" w:hAnsi="Verdana"/>
+          <w:sz w:val="16"/>
+          <w:szCs w:val="16"/>
+        </w:rPr>
+        <w:t xml:space="preserve"> hierarchical</w:t>
+      </w:r>
+      <w:r>
+        <w:rPr>
+          <w:rFonts w:ascii="Verdana" w:hAnsi="Verdana"/>
+          <w:sz w:val="16"/>
+          <w:szCs w:val="16"/>
+        </w:rPr>
+        <w:t xml:space="preserve"> methods, </w:t>
+      </w:r>
+      <w:proofErr w:type="spellStart"/>
+      <w:r>
+        <w:rPr>
+          <w:rFonts w:ascii="Verdana" w:hAnsi="Verdana"/>
+          <w:sz w:val="16"/>
+          <w:szCs w:val="16"/>
+        </w:rPr>
+        <w:t>hyperparameters</w:t>
+      </w:r>
+      <w:proofErr w:type="spellEnd"/>
+      <w:r>
+        <w:rPr>
+          <w:rFonts w:ascii="Verdana" w:hAnsi="Verdana"/>
+          <w:sz w:val="16"/>
+          <w:szCs w:val="16"/>
+        </w:rPr>
+        <w:t xml:space="preserve"> governing the prior distribution are introduced and can be sampled</w:t>
+      </w:r>
+      <w:r>
+        <w:rPr>
+          <w:rFonts w:ascii="Verdana" w:hAnsi="Verdana"/>
+          <w:sz w:val="16"/>
+          <w:szCs w:val="16"/>
+        </w:rPr>
+        <w:t xml:space="preserve"> as well</w:t>
+      </w:r>
+      <w:r>
+        <w:rPr>
+          <w:rFonts w:ascii="Verdana" w:hAnsi="Verdana"/>
+          <w:sz w:val="16"/>
+          <w:szCs w:val="16"/>
+        </w:rPr>
+        <w:t>, with th</w:t>
+      </w:r>
+      <w:r>
+        <w:rPr>
+          <w:rFonts w:ascii="Verdana" w:hAnsi="Verdana"/>
+          <w:sz w:val="16"/>
+          <w:szCs w:val="16"/>
+        </w:rPr>
+        <w:t>e goal</w:t>
+      </w:r>
+      <w:r>
+        <w:rPr>
+          <w:rFonts w:ascii="Verdana" w:hAnsi="Verdana"/>
+          <w:sz w:val="16"/>
+          <w:szCs w:val="16"/>
+        </w:rPr>
+        <w:t>s</w:t>
+      </w:r>
+      <w:r>
+        <w:rPr>
+          <w:rFonts w:ascii="Verdana" w:hAnsi="Verdana"/>
+          <w:sz w:val="16"/>
+          <w:szCs w:val="16"/>
+        </w:rPr>
+        <w:t xml:space="preserve"> of </w:t>
+      </w:r>
+      <w:r>
+        <w:rPr>
+          <w:rFonts w:ascii="Verdana" w:hAnsi="Verdana"/>
+          <w:sz w:val="16"/>
+          <w:szCs w:val="16"/>
+        </w:rPr>
+        <w:t xml:space="preserve">both </w:t>
+      </w:r>
+      <w:r>
+        <w:rPr>
+          <w:rFonts w:ascii="Verdana" w:hAnsi="Verdana"/>
+          <w:sz w:val="16"/>
+          <w:szCs w:val="16"/>
+        </w:rPr>
+        <w:t>deriving a</w:t>
+      </w:r>
+      <w:r>
+        <w:rPr>
+          <w:rFonts w:ascii="Verdana" w:hAnsi="Verdana"/>
+          <w:sz w:val="16"/>
+          <w:szCs w:val="16"/>
+        </w:rPr>
+        <w:t xml:space="preserve"> classification and </w:t>
+      </w:r>
+      <w:r>
+        <w:rPr>
+          <w:rFonts w:ascii="Verdana" w:hAnsi="Verdana"/>
+          <w:sz w:val="16"/>
+          <w:szCs w:val="16"/>
+        </w:rPr>
+        <w:t xml:space="preserve">learning the distribution of </w:t>
+      </w:r>
+      <w:r>
+        <w:rPr>
+          <w:rFonts w:ascii="Verdana" w:hAnsi="Verdana"/>
+          <w:sz w:val="16"/>
+          <w:szCs w:val="16"/>
+        </w:rPr>
+        <w:t xml:space="preserve">the </w:t>
+      </w:r>
+      <w:proofErr w:type="spellStart"/>
+      <w:r>
+        <w:rPr>
+          <w:rFonts w:ascii="Verdana" w:hAnsi="Verdana"/>
+          <w:sz w:val="16"/>
+          <w:szCs w:val="16"/>
+        </w:rPr>
+        <w:t>hyperparameters</w:t>
+      </w:r>
+      <w:proofErr w:type="spellEnd"/>
+      <w:r>
+        <w:rPr>
+          <w:rFonts w:ascii="Verdana" w:hAnsi="Verdana"/>
+          <w:sz w:val="16"/>
+          <w:szCs w:val="16"/>
+        </w:rPr>
+        <w:t>.</w:t>
+      </w:r>
+      <w:r>
+        <w:rPr>
+          <w:rFonts w:ascii="Verdana" w:hAnsi="Verdana"/>
+          <w:sz w:val="16"/>
+          <w:szCs w:val="16"/>
         </w:rPr>
         <w:t xml:space="preserve"> </w:t>
       </w:r>
       <w:r>
         <w:rPr>
           <w:rFonts w:ascii="Verdana" w:hAnsi="Verdana"/>
-        </w:rPr>
-        <w:t>hierarchical</w:t>
-      </w:r>
-      <w:r>
-        <w:rPr>
-          <w:rFonts w:ascii="Verdana" w:hAnsi="Verdana"/>
-        </w:rPr>
-        <w:t xml:space="preserve"> methods, </w:t>
+          <w:sz w:val="16"/>
+          <w:szCs w:val="16"/>
+        </w:rPr>
+        <w:t xml:space="preserve">We apply Markov Chain Monte Carlo methods for indirectly sampling the posterior distribution of these random variables, as direct sampling is generally challenging. </w:t>
+      </w:r>
+      <w:r>
+        <w:rPr>
+          <w:rFonts w:ascii="Verdana" w:hAnsi="Verdana"/>
+          <w:sz w:val="16"/>
+          <w:szCs w:val="16"/>
+        </w:rPr>
+        <w:t xml:space="preserve">We focus on priors derived from the graph </w:t>
       </w:r>
       <w:proofErr w:type="spellStart"/>
       <w:r>
         <w:rPr>
           <w:rFonts w:ascii="Verdana" w:hAnsi="Verdana"/>
+          <w:sz w:val="16"/>
+          <w:szCs w:val="16"/>
+        </w:rPr>
+        <w:t>Laplacian</w:t>
+      </w:r>
+      <w:proofErr w:type="spellEnd"/>
+      <w:r>
+        <w:rPr>
+          <w:rFonts w:ascii="Verdana" w:hAnsi="Verdana"/>
+          <w:sz w:val="16"/>
+          <w:szCs w:val="16"/>
+        </w:rPr>
+        <w:t xml:space="preserve">, a matrix whose eigenvectors </w:t>
+      </w:r>
+      <w:r>
+        <w:rPr>
+          <w:rFonts w:ascii="Verdana" w:hAnsi="Verdana"/>
+          <w:sz w:val="16"/>
+          <w:szCs w:val="16"/>
+        </w:rPr>
+        <w:t>are known to contain cluster information</w:t>
+      </w:r>
+      <w:r>
+        <w:rPr>
+          <w:rFonts w:ascii="Verdana" w:hAnsi="Verdana"/>
+          <w:sz w:val="16"/>
+          <w:szCs w:val="16"/>
+        </w:rPr>
+        <w:t xml:space="preserve">. </w:t>
+      </w:r>
+      <w:r>
+        <w:rPr>
+          <w:rFonts w:ascii="Verdana" w:hAnsi="Verdana"/>
+          <w:sz w:val="16"/>
+          <w:szCs w:val="16"/>
+        </w:rPr>
+        <w:t>We</w:t>
+      </w:r>
+      <w:r>
+        <w:rPr>
+          <w:rFonts w:ascii="Verdana" w:hAnsi="Verdana"/>
+          <w:sz w:val="16"/>
+          <w:szCs w:val="16"/>
+        </w:rPr>
+        <w:t xml:space="preserve"> implement</w:t>
+      </w:r>
+      <w:r>
+        <w:rPr>
+          <w:rFonts w:ascii="Verdana" w:hAnsi="Verdana"/>
+          <w:sz w:val="16"/>
+          <w:szCs w:val="16"/>
+        </w:rPr>
+        <w:t xml:space="preserve">ed Bayesian hierarchical models that learn different </w:t>
+      </w:r>
+      <w:r>
+        <w:rPr>
+          <w:rFonts w:ascii="Verdana" w:hAnsi="Verdana"/>
+          <w:sz w:val="16"/>
+          <w:szCs w:val="16"/>
+        </w:rPr>
+        <w:t xml:space="preserve">sets of </w:t>
+      </w:r>
+      <w:proofErr w:type="spellStart"/>
+      <w:r>
+        <w:rPr>
+          <w:rFonts w:ascii="Verdana" w:hAnsi="Verdana"/>
+          <w:sz w:val="16"/>
+          <w:szCs w:val="16"/>
         </w:rPr>
         <w:t>hyperparameters</w:t>
       </w:r>
@@ -119,73 +351,65 @@
       <w:r>
         <w:rPr>
           <w:rFonts w:ascii="Verdana" w:hAnsi="Verdana"/>
-        </w:rPr>
-        <w:t xml:space="preserve"> governing the prior distribution are introduced and can be sampled</w:t>
-      </w:r>
-      <w:r>
-        <w:rPr>
-          <w:rFonts w:ascii="Verdana" w:hAnsi="Verdana"/>
-        </w:rPr>
-        <w:t xml:space="preserve"> as well</w:t>
-      </w:r>
-      <w:r>
-        <w:rPr>
-          <w:rFonts w:ascii="Verdana" w:hAnsi="Verdana"/>
-        </w:rPr>
-        <w:t>, with th</w:t>
-      </w:r>
-      <w:r>
-        <w:rPr>
-          <w:rFonts w:ascii="Verdana" w:hAnsi="Verdana"/>
-        </w:rPr>
-        <w:t>e goal</w:t>
-      </w:r>
-      <w:r>
-        <w:rPr>
-          <w:rFonts w:ascii="Verdana" w:hAnsi="Verdana"/>
-        </w:rPr>
-        <w:t>s</w:t>
-      </w:r>
-      <w:r>
-        <w:rPr>
-          <w:rFonts w:ascii="Verdana" w:hAnsi="Verdana"/>
-        </w:rPr>
-        <w:t xml:space="preserve"> of </w:t>
-      </w:r>
-      <w:r>
-        <w:rPr>
-          <w:rFonts w:ascii="Verdana" w:hAnsi="Verdana"/>
-        </w:rPr>
-        <w:t xml:space="preserve">both </w:t>
-      </w:r>
-      <w:r>
-        <w:rPr>
-          <w:rFonts w:ascii="Verdana" w:hAnsi="Verdana"/>
-        </w:rPr>
-        <w:t>deriving a</w:t>
-      </w:r>
-      <w:r>
-        <w:rPr>
-          <w:rFonts w:ascii="Verdana" w:hAnsi="Verdana"/>
-        </w:rPr>
-        <w:t xml:space="preserve"> classification and </w:t>
-      </w:r>
-      <w:r>
-        <w:rPr>
-          <w:rFonts w:ascii="Verdana" w:hAnsi="Verdana"/>
-        </w:rPr>
-        <w:t xml:space="preserve">learning the distribution of </w:t>
-      </w:r>
-      <w:r>
-        <w:rPr>
-          <w:rFonts w:ascii="Verdana" w:hAnsi="Verdana"/>
-        </w:rPr>
-        <w:t xml:space="preserve">the </w:t>
+          <w:sz w:val="16"/>
+          <w:szCs w:val="16"/>
+        </w:rPr>
+        <w:t>, including ones that govern the scale of the eigenvectors</w:t>
+      </w:r>
+      <w:r>
+        <w:rPr>
+          <w:rFonts w:ascii="Verdana" w:hAnsi="Verdana"/>
+          <w:sz w:val="16"/>
+          <w:szCs w:val="16"/>
+        </w:rPr>
+        <w:t xml:space="preserve"> or</w:t>
+      </w:r>
+      <w:r>
+        <w:rPr>
+          <w:rFonts w:ascii="Verdana" w:hAnsi="Verdana"/>
+          <w:sz w:val="16"/>
+          <w:szCs w:val="16"/>
+        </w:rPr>
+        <w:t xml:space="preserve"> the number of eigenvectors use</w:t>
+      </w:r>
+      <w:r>
+        <w:rPr>
+          <w:rFonts w:ascii="Verdana" w:hAnsi="Verdana"/>
+          <w:sz w:val="16"/>
+          <w:szCs w:val="16"/>
+        </w:rPr>
+        <w:t>d. We tested these models</w:t>
+      </w:r>
+      <w:r>
+        <w:rPr>
+          <w:rFonts w:ascii="Verdana" w:hAnsi="Verdana"/>
+          <w:sz w:val="16"/>
+          <w:szCs w:val="16"/>
+        </w:rPr>
+        <w:t xml:space="preserve"> on real and synthetic data sets. Our results indicate</w:t>
+      </w:r>
+      <w:r>
+        <w:rPr>
+          <w:rFonts w:ascii="Verdana" w:hAnsi="Verdana"/>
+          <w:sz w:val="16"/>
+          <w:szCs w:val="16"/>
+        </w:rPr>
+        <w:t xml:space="preserve"> that there is information to be learned about the distri</w:t>
+      </w:r>
+      <w:r>
+        <w:rPr>
+          <w:rFonts w:ascii="Verdana" w:hAnsi="Verdana"/>
+          <w:sz w:val="16"/>
+          <w:szCs w:val="16"/>
+        </w:rPr>
+        <w:t xml:space="preserve">bution of these </w:t>
       </w:r>
       <w:proofErr w:type="spellStart"/>
       <w:r>
         <w:rPr>
           <w:rFonts w:ascii="Verdana" w:hAnsi="Verdana"/>
+          <w:sz w:val="16"/>
+          <w:szCs w:val="16"/>
         </w:rPr>
         <w:t>hyperparameters</w:t>
       </w:r>
@@ -193,143 +417,21 @@
       <w:r>
         <w:rPr>
           <w:rFonts w:ascii="Verdana" w:hAnsi="Verdana"/>
-        </w:rPr>
-        <w:t>.</w:t>
-      </w:r>
-      <w:r>
-        <w:rPr>
-          <w:rFonts w:ascii="Verdana" w:hAnsi="Verdana"/>
-        </w:rPr>
-        <w:t xml:space="preserve"> </w:t>
-      </w:r>
-      <w:r>
-        <w:rPr>
-          <w:rFonts w:ascii="Verdana" w:hAnsi="Verdana"/>
-        </w:rPr>
-        <w:t xml:space="preserve">We apply Markov Chain Monte Carlo methods for indirectly sampling the posterior distribution of these random variables, as direct sampling is generally challenging. </w:t>
-      </w:r>
-      <w:r>
-        <w:rPr>
-          <w:rFonts w:ascii="Verdana" w:hAnsi="Verdana"/>
-        </w:rPr>
-        <w:t xml:space="preserve">We focus on priors derived from the graph </w:t>
-      </w:r>
-      <w:proofErr w:type="spellStart"/>
-      <w:r>
-        <w:rPr>
-          <w:rFonts w:ascii="Verdana" w:hAnsi="Verdana"/>
-        </w:rPr>
-        <w:t>Laplacian</w:t>
-      </w:r>
-      <w:proofErr w:type="spellEnd"/>
-      <w:r>
-        <w:rPr>
-          <w:rFonts w:ascii="Verdana" w:hAnsi="Verdana"/>
-        </w:rPr>
-        <w:t xml:space="preserve">, a matrix whose eigenvectors </w:t>
-      </w:r>
-      <w:r>
-        <w:rPr>
-          <w:rFonts w:ascii="Verdana" w:hAnsi="Verdana"/>
-        </w:rPr>
-        <w:t>are known to contain cluster information</w:t>
-      </w:r>
-      <w:r>
-        <w:rPr>
-          <w:rFonts w:ascii="Verdana" w:hAnsi="Verdana"/>
-        </w:rPr>
-        <w:t xml:space="preserve">. </w:t>
-      </w:r>
-      <w:r>
-        <w:rPr>
-          <w:rFonts w:ascii="Verdana" w:hAnsi="Verdana"/>
-        </w:rPr>
-        <w:t>We</w:t>
-      </w:r>
-      <w:r>
-        <w:rPr>
-          <w:rFonts w:ascii="Verdana" w:hAnsi="Verdana"/>
-        </w:rPr>
-        <w:t xml:space="preserve"> implement</w:t>
-      </w:r>
-      <w:r>
-        <w:rPr>
-          <w:rFonts w:ascii="Verdana" w:hAnsi="Verdana"/>
-        </w:rPr>
-        <w:t xml:space="preserve">ed Bayesian hierarchical models that learn different </w:t>
-      </w:r>
-      <w:r>
-        <w:rPr>
-          <w:rFonts w:ascii="Verdana" w:hAnsi="Verdana"/>
-        </w:rPr>
-        <w:t xml:space="preserve">sets of </w:t>
-      </w:r>
-      <w:proofErr w:type="spellStart"/>
-      <w:r>
-        <w:rPr>
-          <w:rFonts w:ascii="Verdana" w:hAnsi="Verdana"/>
-        </w:rPr>
-        <w:t>hyperparameters</w:t>
-      </w:r>
-      <w:proofErr w:type="spellEnd"/>
-      <w:r>
-        <w:rPr>
-          <w:rFonts w:ascii="Verdana" w:hAnsi="Verdana"/>
-        </w:rPr>
-        <w:t>, including ones that govern the scale of the eigenvectors</w:t>
-      </w:r>
-      <w:r>
-        <w:rPr>
-          <w:rFonts w:ascii="Verdana" w:hAnsi="Verdana"/>
-        </w:rPr>
-        <w:t>, or</w:t>
-      </w:r>
-      <w:r>
-        <w:rPr>
-          <w:rFonts w:ascii="Verdana" w:hAnsi="Verdana"/>
-        </w:rPr>
-        <w:t xml:space="preserve"> the number of eigenvectors use</w:t>
-      </w:r>
-      <w:r>
-        <w:rPr>
-          <w:rFonts w:ascii="Verdana" w:hAnsi="Verdana"/>
-        </w:rPr>
-        <w:t>d. We tested these models</w:t>
-      </w:r>
-      <w:r>
-        <w:rPr>
-          <w:rFonts w:ascii="Verdana" w:hAnsi="Verdana"/>
-        </w:rPr>
-        <w:t xml:space="preserve"> on real and synthetic data sets. Our results indicate</w:t>
-      </w:r>
-      <w:r>
-        <w:rPr>
-          <w:rFonts w:ascii="Verdana" w:hAnsi="Verdana"/>
-        </w:rPr>
-        <w:t xml:space="preserve"> that there is information to be learned about the distri</w:t>
-      </w:r>
-      <w:r>
-        <w:rPr>
-          <w:rFonts w:ascii="Verdana" w:hAnsi="Verdana"/>
-        </w:rPr>
-        <w:t xml:space="preserve">bution of these </w:t>
-      </w:r>
-      <w:proofErr w:type="spellStart"/>
-      <w:r>
-        <w:rPr>
-          <w:rFonts w:ascii="Verdana" w:hAnsi="Verdana"/>
-        </w:rPr>
-        <w:t>hyperparameters</w:t>
-      </w:r>
-      <w:proofErr w:type="spellEnd"/>
-      <w:r>
-        <w:rPr>
-          <w:rFonts w:ascii="Verdana" w:hAnsi="Verdana"/>
-        </w:rPr>
-        <w:t>, which could be used to improve classification accuracy.</w:t>
+          <w:sz w:val="16"/>
+          <w:szCs w:val="16"/>
+        </w:rPr>
+        <w:t>, which could be used to improve cla</w:t>
       </w:r>
       <w:bookmarkStart w:id="0" w:name="_GoBack"/>
       <w:bookmarkEnd w:id="0"/>
+      <w:r>
+        <w:rPr>
+          <w:rFonts w:ascii="Verdana" w:hAnsi="Verdana"/>
+          <w:sz w:val="16"/>
+          <w:szCs w:val="16"/>
+        </w:rPr>
+        <w:t>ssification accuracy.</w:t>
+      </w:r>
     </w:p>
     <w:sectPr>
       <w:pgSz w:w="12240" w:h="15840"/>

</xml_diff>